<commit_message>
UPDATE: projektplan, tidrapport, och uppdelat gantt-schema
</commit_message>
<xml_diff>
--- a/Dokument/Projektplan_ProjectC4.docx
+++ b/Dokument/Projektplan_ProjectC4.docx
@@ -288,13 +288,132 @@
           <w:r>
             <w:fldChar w:fldCharType="separate"/>
           </w:r>
-          <w:hyperlink w:anchor="_Toc414311187" w:history="1">
+          <w:bookmarkStart w:id="2" w:name="_GoBack"/>
+          <w:bookmarkEnd w:id="2"/>
+          <w:r>
+            <w:rPr>
+              <w:rStyle w:val="Hyperlnk"/>
+              <w:noProof/>
+            </w:rPr>
+            <w:fldChar w:fldCharType="begin"/>
+          </w:r>
+          <w:r>
+            <w:rPr>
+              <w:rStyle w:val="Hyperlnk"/>
+              <w:noProof/>
+            </w:rPr>
+            <w:instrText xml:space="preserve"> </w:instrText>
+          </w:r>
+          <w:r>
+            <w:rPr>
+              <w:noProof/>
+            </w:rPr>
+            <w:instrText>HYPERLINK \l "_Toc414541633"</w:instrText>
+          </w:r>
+          <w:r>
+            <w:rPr>
+              <w:rStyle w:val="Hyperlnk"/>
+              <w:noProof/>
+            </w:rPr>
+            <w:instrText xml:space="preserve"> </w:instrText>
+          </w:r>
+          <w:r>
+            <w:rPr>
+              <w:rStyle w:val="Hyperlnk"/>
+              <w:noProof/>
+            </w:rPr>
+          </w:r>
+          <w:r>
+            <w:rPr>
+              <w:rStyle w:val="Hyperlnk"/>
+              <w:noProof/>
+            </w:rPr>
+            <w:fldChar w:fldCharType="separate"/>
+          </w:r>
+          <w:r>
+            <w:rPr>
+              <w:rStyle w:val="Hyperlnk"/>
+              <w:noProof/>
+            </w:rPr>
+            <w:t>Revisionshistorik</w:t>
+          </w:r>
+          <w:r>
+            <w:rPr>
+              <w:noProof/>
+              <w:webHidden/>
+            </w:rPr>
+            <w:tab/>
+          </w:r>
+          <w:r>
+            <w:rPr>
+              <w:noProof/>
+              <w:webHidden/>
+            </w:rPr>
+            <w:fldChar w:fldCharType="begin"/>
+          </w:r>
+          <w:r>
+            <w:rPr>
+              <w:noProof/>
+              <w:webHidden/>
+            </w:rPr>
+            <w:instrText xml:space="preserve"> PAGEREF _Toc414541633 \h </w:instrText>
+          </w:r>
+          <w:r>
+            <w:rPr>
+              <w:noProof/>
+              <w:webHidden/>
+            </w:rPr>
+          </w:r>
+          <w:r>
+            <w:rPr>
+              <w:noProof/>
+              <w:webHidden/>
+            </w:rPr>
+            <w:fldChar w:fldCharType="separate"/>
+          </w:r>
+          <w:r>
+            <w:rPr>
+              <w:noProof/>
+              <w:webHidden/>
+            </w:rPr>
+            <w:t>1</w:t>
+          </w:r>
+          <w:r>
+            <w:rPr>
+              <w:noProof/>
+              <w:webHidden/>
+            </w:rPr>
+            <w:fldChar w:fldCharType="end"/>
+          </w:r>
+          <w:r>
+            <w:rPr>
+              <w:rStyle w:val="Hyperlnk"/>
+              <w:noProof/>
+            </w:rPr>
+            <w:fldChar w:fldCharType="end"/>
+          </w:r>
+        </w:p>
+        <w:p>
+          <w:pPr>
+            <w:pStyle w:val="Innehll1"/>
+            <w:tabs>
+              <w:tab w:val="right" w:leader="dot" w:pos="8296"/>
+            </w:tabs>
+            <w:rPr>
+              <w:b w:val="0"/>
+              <w:noProof/>
+              <w:sz w:val="22"/>
+              <w:szCs w:val="22"/>
+              <w:lang w:eastAsia="sv-SE"/>
+            </w:rPr>
+          </w:pPr>
+          <w:hyperlink w:anchor="_Toc414541634" w:history="1">
             <w:r>
               <w:rPr>
                 <w:rStyle w:val="Hyperlnk"/>
                 <w:noProof/>
               </w:rPr>
-              <w:t>Revisionshistorik</w:t>
+              <w:t>Översikt</w:t>
             </w:r>
             <w:r>
               <w:rPr>
@@ -315,7 +434,7 @@
                 <w:noProof/>
                 <w:webHidden/>
               </w:rPr>
-              <w:instrText xml:space="preserve"> PAGEREF _Toc414311187 \h </w:instrText>
+              <w:instrText xml:space="preserve"> PAGEREF _Toc414541634 \h </w:instrText>
             </w:r>
             <w:r>
               <w:rPr>
@@ -335,7 +454,217 @@
                 <w:noProof/>
                 <w:webHidden/>
               </w:rPr>
-              <w:t>1</w:t>
+              <w:t>2</w:t>
+            </w:r>
+            <w:r>
+              <w:rPr>
+                <w:noProof/>
+                <w:webHidden/>
+              </w:rPr>
+              <w:fldChar w:fldCharType="end"/>
+            </w:r>
+          </w:hyperlink>
+        </w:p>
+        <w:p>
+          <w:pPr>
+            <w:pStyle w:val="Innehll2"/>
+            <w:tabs>
+              <w:tab w:val="right" w:leader="dot" w:pos="8296"/>
+            </w:tabs>
+            <w:rPr>
+              <w:b w:val="0"/>
+              <w:noProof/>
+              <w:lang w:eastAsia="sv-SE"/>
+            </w:rPr>
+          </w:pPr>
+          <w:hyperlink w:anchor="_Toc414541635" w:history="1">
+            <w:r>
+              <w:rPr>
+                <w:rStyle w:val="Hyperlnk"/>
+                <w:noProof/>
+              </w:rPr>
+              <w:t>Syfte</w:t>
+            </w:r>
+            <w:r>
+              <w:rPr>
+                <w:noProof/>
+                <w:webHidden/>
+              </w:rPr>
+              <w:tab/>
+            </w:r>
+            <w:r>
+              <w:rPr>
+                <w:noProof/>
+                <w:webHidden/>
+              </w:rPr>
+              <w:fldChar w:fldCharType="begin"/>
+            </w:r>
+            <w:r>
+              <w:rPr>
+                <w:noProof/>
+                <w:webHidden/>
+              </w:rPr>
+              <w:instrText xml:space="preserve"> PAGEREF _Toc414541635 \h </w:instrText>
+            </w:r>
+            <w:r>
+              <w:rPr>
+                <w:noProof/>
+                <w:webHidden/>
+              </w:rPr>
+            </w:r>
+            <w:r>
+              <w:rPr>
+                <w:noProof/>
+                <w:webHidden/>
+              </w:rPr>
+              <w:fldChar w:fldCharType="separate"/>
+            </w:r>
+            <w:r>
+              <w:rPr>
+                <w:noProof/>
+                <w:webHidden/>
+              </w:rPr>
+              <w:t>2</w:t>
+            </w:r>
+            <w:r>
+              <w:rPr>
+                <w:noProof/>
+                <w:webHidden/>
+              </w:rPr>
+              <w:fldChar w:fldCharType="end"/>
+            </w:r>
+          </w:hyperlink>
+        </w:p>
+        <w:p>
+          <w:pPr>
+            <w:pStyle w:val="Innehll2"/>
+            <w:tabs>
+              <w:tab w:val="right" w:leader="dot" w:pos="8296"/>
+            </w:tabs>
+            <w:rPr>
+              <w:b w:val="0"/>
+              <w:noProof/>
+              <w:lang w:eastAsia="sv-SE"/>
+            </w:rPr>
+          </w:pPr>
+          <w:hyperlink w:anchor="_Toc414541636" w:history="1">
+            <w:r>
+              <w:rPr>
+                <w:rStyle w:val="Hyperlnk"/>
+                <w:noProof/>
+              </w:rPr>
+              <w:t>Omfattning</w:t>
+            </w:r>
+            <w:r>
+              <w:rPr>
+                <w:noProof/>
+                <w:webHidden/>
+              </w:rPr>
+              <w:tab/>
+            </w:r>
+            <w:r>
+              <w:rPr>
+                <w:noProof/>
+                <w:webHidden/>
+              </w:rPr>
+              <w:fldChar w:fldCharType="begin"/>
+            </w:r>
+            <w:r>
+              <w:rPr>
+                <w:noProof/>
+                <w:webHidden/>
+              </w:rPr>
+              <w:instrText xml:space="preserve"> PAGEREF _Toc414541636 \h </w:instrText>
+            </w:r>
+            <w:r>
+              <w:rPr>
+                <w:noProof/>
+                <w:webHidden/>
+              </w:rPr>
+            </w:r>
+            <w:r>
+              <w:rPr>
+                <w:noProof/>
+                <w:webHidden/>
+              </w:rPr>
+              <w:fldChar w:fldCharType="separate"/>
+            </w:r>
+            <w:r>
+              <w:rPr>
+                <w:noProof/>
+                <w:webHidden/>
+              </w:rPr>
+              <w:t>2</w:t>
+            </w:r>
+            <w:r>
+              <w:rPr>
+                <w:noProof/>
+                <w:webHidden/>
+              </w:rPr>
+              <w:fldChar w:fldCharType="end"/>
+            </w:r>
+          </w:hyperlink>
+        </w:p>
+        <w:p>
+          <w:pPr>
+            <w:pStyle w:val="Innehll2"/>
+            <w:tabs>
+              <w:tab w:val="right" w:leader="dot" w:pos="8296"/>
+            </w:tabs>
+            <w:rPr>
+              <w:b w:val="0"/>
+              <w:noProof/>
+              <w:lang w:eastAsia="sv-SE"/>
+            </w:rPr>
+          </w:pPr>
+          <w:hyperlink w:anchor="_Toc414541637" w:history="1">
+            <w:r>
+              <w:rPr>
+                <w:rStyle w:val="Hyperlnk"/>
+                <w:noProof/>
+              </w:rPr>
+              <w:t>Mål</w:t>
+            </w:r>
+            <w:r>
+              <w:rPr>
+                <w:noProof/>
+                <w:webHidden/>
+              </w:rPr>
+              <w:tab/>
+            </w:r>
+            <w:r>
+              <w:rPr>
+                <w:noProof/>
+                <w:webHidden/>
+              </w:rPr>
+              <w:fldChar w:fldCharType="begin"/>
+            </w:r>
+            <w:r>
+              <w:rPr>
+                <w:noProof/>
+                <w:webHidden/>
+              </w:rPr>
+              <w:instrText xml:space="preserve"> PAGEREF _Toc414541637 \h </w:instrText>
+            </w:r>
+            <w:r>
+              <w:rPr>
+                <w:noProof/>
+                <w:webHidden/>
+              </w:rPr>
+            </w:r>
+            <w:r>
+              <w:rPr>
+                <w:noProof/>
+                <w:webHidden/>
+              </w:rPr>
+              <w:fldChar w:fldCharType="separate"/>
+            </w:r>
+            <w:r>
+              <w:rPr>
+                <w:noProof/>
+                <w:webHidden/>
+              </w:rPr>
+              <w:t>2</w:t>
             </w:r>
             <w:r>
               <w:rPr>
@@ -360,13 +689,13 @@
               <w:lang w:eastAsia="sv-SE"/>
             </w:rPr>
           </w:pPr>
-          <w:hyperlink w:anchor="_Toc414311188" w:history="1">
+          <w:hyperlink w:anchor="_Toc414541638" w:history="1">
             <w:r>
               <w:rPr>
                 <w:rStyle w:val="Hyperlnk"/>
                 <w:noProof/>
               </w:rPr>
-              <w:t>Översikt</w:t>
+              <w:t>Kortfattad produktbeskrivning</w:t>
             </w:r>
             <w:r>
               <w:rPr>
@@ -387,7 +716,7 @@
                 <w:noProof/>
                 <w:webHidden/>
               </w:rPr>
-              <w:instrText xml:space="preserve"> PAGEREF _Toc414311188 \h </w:instrText>
+              <w:instrText xml:space="preserve"> PAGEREF _Toc414541638 \h </w:instrText>
             </w:r>
             <w:r>
               <w:rPr>
@@ -407,217 +736,7 @@
                 <w:noProof/>
                 <w:webHidden/>
               </w:rPr>
-              <w:t>2</w:t>
-            </w:r>
-            <w:r>
-              <w:rPr>
-                <w:noProof/>
-                <w:webHidden/>
-              </w:rPr>
-              <w:fldChar w:fldCharType="end"/>
-            </w:r>
-          </w:hyperlink>
-        </w:p>
-        <w:p>
-          <w:pPr>
-            <w:pStyle w:val="Innehll2"/>
-            <w:tabs>
-              <w:tab w:val="right" w:leader="dot" w:pos="8296"/>
-            </w:tabs>
-            <w:rPr>
-              <w:b w:val="0"/>
-              <w:noProof/>
-              <w:lang w:eastAsia="sv-SE"/>
-            </w:rPr>
-          </w:pPr>
-          <w:hyperlink w:anchor="_Toc414311189" w:history="1">
-            <w:r>
-              <w:rPr>
-                <w:rStyle w:val="Hyperlnk"/>
-                <w:noProof/>
-              </w:rPr>
-              <w:t>Syfte</w:t>
-            </w:r>
-            <w:r>
-              <w:rPr>
-                <w:noProof/>
-                <w:webHidden/>
-              </w:rPr>
-              <w:tab/>
-            </w:r>
-            <w:r>
-              <w:rPr>
-                <w:noProof/>
-                <w:webHidden/>
-              </w:rPr>
-              <w:fldChar w:fldCharType="begin"/>
-            </w:r>
-            <w:r>
-              <w:rPr>
-                <w:noProof/>
-                <w:webHidden/>
-              </w:rPr>
-              <w:instrText xml:space="preserve"> PAGEREF _Toc414311189 \h </w:instrText>
-            </w:r>
-            <w:r>
-              <w:rPr>
-                <w:noProof/>
-                <w:webHidden/>
-              </w:rPr>
-            </w:r>
-            <w:r>
-              <w:rPr>
-                <w:noProof/>
-                <w:webHidden/>
-              </w:rPr>
-              <w:fldChar w:fldCharType="separate"/>
-            </w:r>
-            <w:r>
-              <w:rPr>
-                <w:noProof/>
-                <w:webHidden/>
-              </w:rPr>
-              <w:t>2</w:t>
-            </w:r>
-            <w:r>
-              <w:rPr>
-                <w:noProof/>
-                <w:webHidden/>
-              </w:rPr>
-              <w:fldChar w:fldCharType="end"/>
-            </w:r>
-          </w:hyperlink>
-        </w:p>
-        <w:p>
-          <w:pPr>
-            <w:pStyle w:val="Innehll2"/>
-            <w:tabs>
-              <w:tab w:val="right" w:leader="dot" w:pos="8296"/>
-            </w:tabs>
-            <w:rPr>
-              <w:b w:val="0"/>
-              <w:noProof/>
-              <w:lang w:eastAsia="sv-SE"/>
-            </w:rPr>
-          </w:pPr>
-          <w:hyperlink w:anchor="_Toc414311190" w:history="1">
-            <w:r>
-              <w:rPr>
-                <w:rStyle w:val="Hyperlnk"/>
-                <w:noProof/>
-              </w:rPr>
-              <w:t>Omfattning</w:t>
-            </w:r>
-            <w:r>
-              <w:rPr>
-                <w:noProof/>
-                <w:webHidden/>
-              </w:rPr>
-              <w:tab/>
-            </w:r>
-            <w:r>
-              <w:rPr>
-                <w:noProof/>
-                <w:webHidden/>
-              </w:rPr>
-              <w:fldChar w:fldCharType="begin"/>
-            </w:r>
-            <w:r>
-              <w:rPr>
-                <w:noProof/>
-                <w:webHidden/>
-              </w:rPr>
-              <w:instrText xml:space="preserve"> PAGEREF _Toc414311190 \h </w:instrText>
-            </w:r>
-            <w:r>
-              <w:rPr>
-                <w:noProof/>
-                <w:webHidden/>
-              </w:rPr>
-            </w:r>
-            <w:r>
-              <w:rPr>
-                <w:noProof/>
-                <w:webHidden/>
-              </w:rPr>
-              <w:fldChar w:fldCharType="separate"/>
-            </w:r>
-            <w:r>
-              <w:rPr>
-                <w:noProof/>
-                <w:webHidden/>
-              </w:rPr>
-              <w:t>2</w:t>
-            </w:r>
-            <w:r>
-              <w:rPr>
-                <w:noProof/>
-                <w:webHidden/>
-              </w:rPr>
-              <w:fldChar w:fldCharType="end"/>
-            </w:r>
-          </w:hyperlink>
-        </w:p>
-        <w:p>
-          <w:pPr>
-            <w:pStyle w:val="Innehll2"/>
-            <w:tabs>
-              <w:tab w:val="right" w:leader="dot" w:pos="8296"/>
-            </w:tabs>
-            <w:rPr>
-              <w:b w:val="0"/>
-              <w:noProof/>
-              <w:lang w:eastAsia="sv-SE"/>
-            </w:rPr>
-          </w:pPr>
-          <w:hyperlink w:anchor="_Toc414311191" w:history="1">
-            <w:r>
-              <w:rPr>
-                <w:rStyle w:val="Hyperlnk"/>
-                <w:noProof/>
-              </w:rPr>
-              <w:t>Mål</w:t>
-            </w:r>
-            <w:r>
-              <w:rPr>
-                <w:noProof/>
-                <w:webHidden/>
-              </w:rPr>
-              <w:tab/>
-            </w:r>
-            <w:r>
-              <w:rPr>
-                <w:noProof/>
-                <w:webHidden/>
-              </w:rPr>
-              <w:fldChar w:fldCharType="begin"/>
-            </w:r>
-            <w:r>
-              <w:rPr>
-                <w:noProof/>
-                <w:webHidden/>
-              </w:rPr>
-              <w:instrText xml:space="preserve"> PAGEREF _Toc414311191 \h </w:instrText>
-            </w:r>
-            <w:r>
-              <w:rPr>
-                <w:noProof/>
-                <w:webHidden/>
-              </w:rPr>
-            </w:r>
-            <w:r>
-              <w:rPr>
-                <w:noProof/>
-                <w:webHidden/>
-              </w:rPr>
-              <w:fldChar w:fldCharType="separate"/>
-            </w:r>
-            <w:r>
-              <w:rPr>
-                <w:noProof/>
-                <w:webHidden/>
-              </w:rPr>
-              <w:t>2</w:t>
+              <w:t>3</w:t>
             </w:r>
             <w:r>
               <w:rPr>
@@ -642,13 +761,13 @@
               <w:lang w:eastAsia="sv-SE"/>
             </w:rPr>
           </w:pPr>
-          <w:hyperlink w:anchor="_Toc414311192" w:history="1">
+          <w:hyperlink w:anchor="_Toc414541639" w:history="1">
             <w:r>
               <w:rPr>
                 <w:rStyle w:val="Hyperlnk"/>
                 <w:noProof/>
               </w:rPr>
-              <w:t>Kortfattad produktbeskrivning</w:t>
+              <w:t>Målgrupp</w:t>
             </w:r>
             <w:r>
               <w:rPr>
@@ -669,7 +788,7 @@
                 <w:noProof/>
                 <w:webHidden/>
               </w:rPr>
-              <w:instrText xml:space="preserve"> PAGEREF _Toc414311192 \h </w:instrText>
+              <w:instrText xml:space="preserve"> PAGEREF _Toc414541639 \h </w:instrText>
             </w:r>
             <w:r>
               <w:rPr>
@@ -689,7 +808,7 @@
                 <w:noProof/>
                 <w:webHidden/>
               </w:rPr>
-              <w:t>3</w:t>
+              <w:t>4</w:t>
             </w:r>
             <w:r>
               <w:rPr>
@@ -714,13 +833,13 @@
               <w:lang w:eastAsia="sv-SE"/>
             </w:rPr>
           </w:pPr>
-          <w:hyperlink w:anchor="_Toc414311193" w:history="1">
+          <w:hyperlink w:anchor="_Toc414541640" w:history="1">
             <w:r>
               <w:rPr>
                 <w:rStyle w:val="Hyperlnk"/>
                 <w:noProof/>
               </w:rPr>
-              <w:t>Målgrupp</w:t>
+              <w:t>Utvecklingsprocess</w:t>
             </w:r>
             <w:r>
               <w:rPr>
@@ -741,7 +860,7 @@
                 <w:noProof/>
                 <w:webHidden/>
               </w:rPr>
-              <w:instrText xml:space="preserve"> PAGEREF _Toc414311193 \h </w:instrText>
+              <w:instrText xml:space="preserve"> PAGEREF _Toc414541640 \h </w:instrText>
             </w:r>
             <w:r>
               <w:rPr>
@@ -761,7 +880,7 @@
                 <w:noProof/>
                 <w:webHidden/>
               </w:rPr>
-              <w:t>4</w:t>
+              <w:t>5</w:t>
             </w:r>
             <w:r>
               <w:rPr>
@@ -786,13 +905,13 @@
               <w:lang w:eastAsia="sv-SE"/>
             </w:rPr>
           </w:pPr>
-          <w:hyperlink w:anchor="_Toc414311194" w:history="1">
+          <w:hyperlink w:anchor="_Toc414541641" w:history="1">
             <w:r>
               <w:rPr>
                 <w:rStyle w:val="Hyperlnk"/>
                 <w:noProof/>
               </w:rPr>
-              <w:t>Utvecklingsprocess</w:t>
+              <w:t>Bemanning</w:t>
             </w:r>
             <w:r>
               <w:rPr>
@@ -813,7 +932,7 @@
                 <w:noProof/>
                 <w:webHidden/>
               </w:rPr>
-              <w:instrText xml:space="preserve"> PAGEREF _Toc414311194 \h </w:instrText>
+              <w:instrText xml:space="preserve"> PAGEREF _Toc414541641 \h </w:instrText>
             </w:r>
             <w:r>
               <w:rPr>
@@ -833,7 +952,77 @@
                 <w:noProof/>
                 <w:webHidden/>
               </w:rPr>
-              <w:t>5</w:t>
+              <w:t>6</w:t>
+            </w:r>
+            <w:r>
+              <w:rPr>
+                <w:noProof/>
+                <w:webHidden/>
+              </w:rPr>
+              <w:fldChar w:fldCharType="end"/>
+            </w:r>
+          </w:hyperlink>
+        </w:p>
+        <w:p>
+          <w:pPr>
+            <w:pStyle w:val="Innehll2"/>
+            <w:tabs>
+              <w:tab w:val="right" w:leader="dot" w:pos="8296"/>
+            </w:tabs>
+            <w:rPr>
+              <w:b w:val="0"/>
+              <w:noProof/>
+              <w:lang w:eastAsia="sv-SE"/>
+            </w:rPr>
+          </w:pPr>
+          <w:hyperlink w:anchor="_Toc414541642" w:history="1">
+            <w:r>
+              <w:rPr>
+                <w:rStyle w:val="Hyperlnk"/>
+                <w:noProof/>
+              </w:rPr>
+              <w:t>Ansvarsområden</w:t>
+            </w:r>
+            <w:r>
+              <w:rPr>
+                <w:noProof/>
+                <w:webHidden/>
+              </w:rPr>
+              <w:tab/>
+            </w:r>
+            <w:r>
+              <w:rPr>
+                <w:noProof/>
+                <w:webHidden/>
+              </w:rPr>
+              <w:fldChar w:fldCharType="begin"/>
+            </w:r>
+            <w:r>
+              <w:rPr>
+                <w:noProof/>
+                <w:webHidden/>
+              </w:rPr>
+              <w:instrText xml:space="preserve"> PAGEREF _Toc414541642 \h </w:instrText>
+            </w:r>
+            <w:r>
+              <w:rPr>
+                <w:noProof/>
+                <w:webHidden/>
+              </w:rPr>
+            </w:r>
+            <w:r>
+              <w:rPr>
+                <w:noProof/>
+                <w:webHidden/>
+              </w:rPr>
+              <w:fldChar w:fldCharType="separate"/>
+            </w:r>
+            <w:r>
+              <w:rPr>
+                <w:noProof/>
+                <w:webHidden/>
+              </w:rPr>
+              <w:t>6</w:t>
             </w:r>
             <w:r>
               <w:rPr>
@@ -858,13 +1047,13 @@
               <w:lang w:eastAsia="sv-SE"/>
             </w:rPr>
           </w:pPr>
-          <w:hyperlink w:anchor="_Toc414311195" w:history="1">
+          <w:hyperlink w:anchor="_Toc414541643" w:history="1">
             <w:r>
               <w:rPr>
                 <w:rStyle w:val="Hyperlnk"/>
                 <w:noProof/>
               </w:rPr>
-              <w:t>Bemanning</w:t>
+              <w:t>Grov planering</w:t>
             </w:r>
             <w:r>
               <w:rPr>
@@ -885,7 +1074,7 @@
                 <w:noProof/>
                 <w:webHidden/>
               </w:rPr>
-              <w:instrText xml:space="preserve"> PAGEREF _Toc414311195 \h </w:instrText>
+              <w:instrText xml:space="preserve"> PAGEREF _Toc414541643 \h </w:instrText>
             </w:r>
             <w:r>
               <w:rPr>
@@ -905,7 +1094,7 @@
                 <w:noProof/>
                 <w:webHidden/>
               </w:rPr>
-              <w:t>6</w:t>
+              <w:t>7</w:t>
             </w:r>
             <w:r>
               <w:rPr>
@@ -928,13 +1117,13 @@
               <w:lang w:eastAsia="sv-SE"/>
             </w:rPr>
           </w:pPr>
-          <w:hyperlink w:anchor="_Toc414311196" w:history="1">
+          <w:hyperlink w:anchor="_Toc414541644" w:history="1">
             <w:r>
               <w:rPr>
                 <w:rStyle w:val="Hyperlnk"/>
                 <w:noProof/>
               </w:rPr>
-              <w:t>Ansvarsområden</w:t>
+              <w:t>Gantt-schema – Grovplanering</w:t>
             </w:r>
             <w:r>
               <w:rPr>
@@ -955,7 +1144,7 @@
                 <w:noProof/>
                 <w:webHidden/>
               </w:rPr>
-              <w:instrText xml:space="preserve"> PAGEREF _Toc414311196 \h </w:instrText>
+              <w:instrText xml:space="preserve"> PAGEREF _Toc414541644 \h </w:instrText>
             </w:r>
             <w:r>
               <w:rPr>
@@ -975,7 +1164,77 @@
                 <w:noProof/>
                 <w:webHidden/>
               </w:rPr>
-              <w:t>6</w:t>
+              <w:t>8</w:t>
+            </w:r>
+            <w:r>
+              <w:rPr>
+                <w:noProof/>
+                <w:webHidden/>
+              </w:rPr>
+              <w:fldChar w:fldCharType="end"/>
+            </w:r>
+          </w:hyperlink>
+        </w:p>
+        <w:p>
+          <w:pPr>
+            <w:pStyle w:val="Innehll2"/>
+            <w:tabs>
+              <w:tab w:val="right" w:leader="dot" w:pos="8296"/>
+            </w:tabs>
+            <w:rPr>
+              <w:b w:val="0"/>
+              <w:noProof/>
+              <w:lang w:eastAsia="sv-SE"/>
+            </w:rPr>
+          </w:pPr>
+          <w:hyperlink w:anchor="_Toc414541645" w:history="1">
+            <w:r>
+              <w:rPr>
+                <w:rStyle w:val="Hyperlnk"/>
+                <w:noProof/>
+              </w:rPr>
+              <w:t>Gantt-schema – Detaljplan för deltagare</w:t>
+            </w:r>
+            <w:r>
+              <w:rPr>
+                <w:noProof/>
+                <w:webHidden/>
+              </w:rPr>
+              <w:tab/>
+            </w:r>
+            <w:r>
+              <w:rPr>
+                <w:noProof/>
+                <w:webHidden/>
+              </w:rPr>
+              <w:fldChar w:fldCharType="begin"/>
+            </w:r>
+            <w:r>
+              <w:rPr>
+                <w:noProof/>
+                <w:webHidden/>
+              </w:rPr>
+              <w:instrText xml:space="preserve"> PAGEREF _Toc414541645 \h </w:instrText>
+            </w:r>
+            <w:r>
+              <w:rPr>
+                <w:noProof/>
+                <w:webHidden/>
+              </w:rPr>
+            </w:r>
+            <w:r>
+              <w:rPr>
+                <w:noProof/>
+                <w:webHidden/>
+              </w:rPr>
+              <w:fldChar w:fldCharType="separate"/>
+            </w:r>
+            <w:r>
+              <w:rPr>
+                <w:noProof/>
+                <w:webHidden/>
+              </w:rPr>
+              <w:t>9</w:t>
             </w:r>
             <w:r>
               <w:rPr>
@@ -1000,13 +1259,13 @@
               <w:lang w:eastAsia="sv-SE"/>
             </w:rPr>
           </w:pPr>
-          <w:hyperlink w:anchor="_Toc414311197" w:history="1">
+          <w:hyperlink w:anchor="_Toc414541646" w:history="1">
             <w:r>
               <w:rPr>
                 <w:rStyle w:val="Hyperlnk"/>
                 <w:noProof/>
               </w:rPr>
-              <w:t>Grov planering</w:t>
+              <w:t>Riskanalys</w:t>
             </w:r>
             <w:r>
               <w:rPr>
@@ -1027,7 +1286,7 @@
                 <w:noProof/>
                 <w:webHidden/>
               </w:rPr>
-              <w:instrText xml:space="preserve"> PAGEREF _Toc414311197 \h </w:instrText>
+              <w:instrText xml:space="preserve"> PAGEREF _Toc414541646 \h </w:instrText>
             </w:r>
             <w:r>
               <w:rPr>
@@ -1047,79 +1306,7 @@
                 <w:noProof/>
                 <w:webHidden/>
               </w:rPr>
-              <w:t>7</w:t>
-            </w:r>
-            <w:r>
-              <w:rPr>
-                <w:noProof/>
-                <w:webHidden/>
-              </w:rPr>
-              <w:fldChar w:fldCharType="end"/>
-            </w:r>
-          </w:hyperlink>
-        </w:p>
-        <w:p>
-          <w:pPr>
-            <w:pStyle w:val="Innehll1"/>
-            <w:tabs>
-              <w:tab w:val="right" w:leader="dot" w:pos="8296"/>
-            </w:tabs>
-            <w:rPr>
-              <w:b w:val="0"/>
-              <w:noProof/>
-              <w:sz w:val="22"/>
-              <w:szCs w:val="22"/>
-              <w:lang w:eastAsia="sv-SE"/>
-            </w:rPr>
-          </w:pPr>
-          <w:hyperlink w:anchor="_Toc414311198" w:history="1">
-            <w:r>
-              <w:rPr>
-                <w:rStyle w:val="Hyperlnk"/>
-                <w:noProof/>
-              </w:rPr>
-              <w:t>Riskanalys</w:t>
-            </w:r>
-            <w:r>
-              <w:rPr>
-                <w:noProof/>
-                <w:webHidden/>
-              </w:rPr>
-              <w:tab/>
-            </w:r>
-            <w:r>
-              <w:rPr>
-                <w:noProof/>
-                <w:webHidden/>
-              </w:rPr>
-              <w:fldChar w:fldCharType="begin"/>
-            </w:r>
-            <w:r>
-              <w:rPr>
-                <w:noProof/>
-                <w:webHidden/>
-              </w:rPr>
-              <w:instrText xml:space="preserve"> PAGEREF _Toc414311198 \h </w:instrText>
-            </w:r>
-            <w:r>
-              <w:rPr>
-                <w:noProof/>
-                <w:webHidden/>
-              </w:rPr>
-            </w:r>
-            <w:r>
-              <w:rPr>
-                <w:noProof/>
-                <w:webHidden/>
-              </w:rPr>
-              <w:fldChar w:fldCharType="separate"/>
-            </w:r>
-            <w:r>
-              <w:rPr>
-                <w:noProof/>
-                <w:webHidden/>
-              </w:rPr>
-              <w:t>8</w:t>
+              <w:t>10</w:t>
             </w:r>
             <w:r>
               <w:rPr>
@@ -1159,14 +1346,14 @@
       <w:pPr>
         <w:pStyle w:val="Rubrik1"/>
       </w:pPr>
-      <w:bookmarkStart w:id="2" w:name="_Toc288136463"/>
-      <w:bookmarkStart w:id="3" w:name="_Toc414311187"/>
+      <w:bookmarkStart w:id="3" w:name="_Toc288136463"/>
+      <w:bookmarkStart w:id="4" w:name="_Toc414541633"/>
       <w:r>
         <w:lastRenderedPageBreak/>
         <w:t>Revisionshistorik</w:t>
       </w:r>
-      <w:bookmarkEnd w:id="2"/>
       <w:bookmarkEnd w:id="3"/>
+      <w:bookmarkEnd w:id="4"/>
     </w:p>
     <w:p/>
     <w:tbl>
@@ -1178,8 +1365,8 @@
       <w:tblGrid>
         <w:gridCol w:w="2130"/>
         <w:gridCol w:w="2130"/>
-        <w:gridCol w:w="2131"/>
-        <w:gridCol w:w="2131"/>
+        <w:gridCol w:w="2511"/>
+        <w:gridCol w:w="1751"/>
       </w:tblGrid>
       <w:tr>
         <w:tc>
@@ -1220,7 +1407,7 @@
         </w:tc>
         <w:tc>
           <w:tcPr>
-            <w:tcW w:w="2131" w:type="dxa"/>
+            <w:tcW w:w="2511" w:type="dxa"/>
           </w:tcPr>
           <w:p>
             <w:pPr>
@@ -1238,7 +1425,7 @@
         </w:tc>
         <w:tc>
           <w:tcPr>
-            <w:tcW w:w="2131" w:type="dxa"/>
+            <w:tcW w:w="1751" w:type="dxa"/>
           </w:tcPr>
           <w:p>
             <w:pPr>
@@ -1278,7 +1465,7 @@
         </w:tc>
         <w:tc>
           <w:tcPr>
-            <w:tcW w:w="2131" w:type="dxa"/>
+            <w:tcW w:w="2511" w:type="dxa"/>
           </w:tcPr>
           <w:p>
             <w:r>
@@ -1288,7 +1475,7 @@
         </w:tc>
         <w:tc>
           <w:tcPr>
-            <w:tcW w:w="2131" w:type="dxa"/>
+            <w:tcW w:w="1751" w:type="dxa"/>
           </w:tcPr>
           <w:p>
             <w:pPr>
@@ -1328,7 +1515,7 @@
         </w:tc>
         <w:tc>
           <w:tcPr>
-            <w:tcW w:w="2131" w:type="dxa"/>
+            <w:tcW w:w="2511" w:type="dxa"/>
           </w:tcPr>
           <w:p>
             <w:r>
@@ -1338,7 +1525,7 @@
         </w:tc>
         <w:tc>
           <w:tcPr>
-            <w:tcW w:w="2131" w:type="dxa"/>
+            <w:tcW w:w="1751" w:type="dxa"/>
           </w:tcPr>
           <w:p>
             <w:r>
@@ -1352,25 +1539,41 @@
           <w:tcPr>
             <w:tcW w:w="2130" w:type="dxa"/>
           </w:tcPr>
-          <w:p/>
+          <w:p>
+            <w:r>
+              <w:t>Jimmy Maksymiw</w:t>
+            </w:r>
+          </w:p>
         </w:tc>
         <w:tc>
           <w:tcPr>
             <w:tcW w:w="2130" w:type="dxa"/>
           </w:tcPr>
-          <w:p/>
+          <w:p>
+            <w:r>
+              <w:t>19/3 2015</w:t>
+            </w:r>
+          </w:p>
         </w:tc>
         <w:tc>
           <w:tcPr>
-            <w:tcW w:w="2131" w:type="dxa"/>
+            <w:tcW w:w="2511" w:type="dxa"/>
           </w:tcPr>
-          <w:p/>
+          <w:p>
+            <w:r>
+              <w:t>Gantt-schema tillagt</w:t>
+            </w:r>
+          </w:p>
         </w:tc>
         <w:tc>
           <w:tcPr>
-            <w:tcW w:w="2131" w:type="dxa"/>
+            <w:tcW w:w="1751" w:type="dxa"/>
           </w:tcPr>
-          <w:p/>
+          <w:p>
+            <w:r>
+              <w:t>0.2</w:t>
+            </w:r>
+          </w:p>
         </w:tc>
       </w:tr>
     </w:tbl>
@@ -1384,27 +1587,27 @@
       <w:pPr>
         <w:pStyle w:val="Rubrik1"/>
       </w:pPr>
-      <w:bookmarkStart w:id="4" w:name="_Toc288136464"/>
-      <w:bookmarkStart w:id="5" w:name="_Toc414311188"/>
+      <w:bookmarkStart w:id="5" w:name="_Toc288136464"/>
+      <w:bookmarkStart w:id="6" w:name="_Toc414541634"/>
       <w:r>
         <w:lastRenderedPageBreak/>
         <w:t>Översikt</w:t>
       </w:r>
-      <w:bookmarkEnd w:id="4"/>
       <w:bookmarkEnd w:id="5"/>
+      <w:bookmarkEnd w:id="6"/>
     </w:p>
     <w:p/>
     <w:p>
       <w:pPr>
         <w:pStyle w:val="Rubrik2"/>
       </w:pPr>
-      <w:bookmarkStart w:id="6" w:name="_Toc288136465"/>
-      <w:bookmarkStart w:id="7" w:name="_Toc414311189"/>
+      <w:bookmarkStart w:id="7" w:name="_Toc288136465"/>
+      <w:bookmarkStart w:id="8" w:name="_Toc414541635"/>
       <w:r>
         <w:t>Syfte</w:t>
       </w:r>
-      <w:bookmarkEnd w:id="6"/>
       <w:bookmarkEnd w:id="7"/>
+      <w:bookmarkEnd w:id="8"/>
     </w:p>
     <w:p>
       <w:r>
@@ -1416,13 +1619,13 @@
       <w:pPr>
         <w:pStyle w:val="Rubrik2"/>
       </w:pPr>
-      <w:bookmarkStart w:id="8" w:name="_Toc288136466"/>
-      <w:bookmarkStart w:id="9" w:name="_Toc414311190"/>
+      <w:bookmarkStart w:id="9" w:name="_Toc288136466"/>
+      <w:bookmarkStart w:id="10" w:name="_Toc414541636"/>
       <w:r>
         <w:t>Omfattning</w:t>
       </w:r>
-      <w:bookmarkEnd w:id="8"/>
       <w:bookmarkEnd w:id="9"/>
+      <w:bookmarkEnd w:id="10"/>
     </w:p>
     <w:p>
       <w:r>
@@ -1434,13 +1637,13 @@
       <w:pPr>
         <w:pStyle w:val="Rubrik2"/>
       </w:pPr>
-      <w:bookmarkStart w:id="10" w:name="_Toc288136467"/>
-      <w:bookmarkStart w:id="11" w:name="_Toc414311191"/>
+      <w:bookmarkStart w:id="11" w:name="_Toc288136467"/>
+      <w:bookmarkStart w:id="12" w:name="_Toc414541637"/>
       <w:r>
         <w:t>Mål</w:t>
       </w:r>
-      <w:bookmarkEnd w:id="10"/>
       <w:bookmarkEnd w:id="11"/>
+      <w:bookmarkEnd w:id="12"/>
     </w:p>
     <w:p>
       <w:r>
@@ -1456,14 +1659,14 @@
       <w:pPr>
         <w:pStyle w:val="Rubrik1"/>
       </w:pPr>
-      <w:bookmarkStart w:id="12" w:name="_Toc288136468"/>
-      <w:bookmarkStart w:id="13" w:name="_Toc414311192"/>
+      <w:bookmarkStart w:id="13" w:name="_Toc288136468"/>
+      <w:bookmarkStart w:id="14" w:name="_Toc414541638"/>
       <w:r>
         <w:lastRenderedPageBreak/>
         <w:t>Kortfattad produktbeskrivning</w:t>
       </w:r>
-      <w:bookmarkEnd w:id="12"/>
       <w:bookmarkEnd w:id="13"/>
+      <w:bookmarkEnd w:id="14"/>
     </w:p>
     <w:p/>
     <w:p>
@@ -1478,7 +1681,7 @@
           <w:lang w:eastAsia="sv-SE"/>
         </w:rPr>
         <w:drawing>
-          <wp:anchor distT="0" distB="0" distL="114300" distR="114300" simplePos="0" relativeHeight="251660288" behindDoc="0" locked="0" layoutInCell="1" allowOverlap="1" wp14:anchorId="0BE96944" wp14:editId="1478006A">
+          <wp:anchor distT="0" distB="0" distL="114300" distR="114300" simplePos="0" relativeHeight="251659264" behindDoc="0" locked="0" layoutInCell="1" allowOverlap="1" wp14:anchorId="0BE96944" wp14:editId="1478006A">
             <wp:simplePos x="0" y="0"/>
             <wp:positionH relativeFrom="column">
               <wp:posOffset>3886200</wp:posOffset>
@@ -1529,7 +1732,7 @@
                     </a:ln>
                     <a:extLst>
                       <a:ext uri="{FAA26D3D-D897-4be2-8F04-BA451C77F1D7}">
-                        <ma14:placeholderFlag xmlns="" xmlns:mo="http://schemas.microsoft.com/office/mac/office/2008/main" xmlns:mv="urn:schemas-microsoft-com:mac:vml" xmlns:o="urn:schemas-microsoft-com:office:office" xmlns:v="urn:schemas-microsoft-com:vml" xmlns:w10="urn:schemas-microsoft-com:office:word" xmlns:w="http://schemas.openxmlformats.org/wordprocessingml/2006/main" xmlns:ma14="http://schemas.microsoft.com/office/mac/drawingml/2011/main"/>
+                        <ma14:placeholderFlag xmlns:ma14="http://schemas.microsoft.com/office/mac/drawingml/2011/main" xmlns:w="http://schemas.openxmlformats.org/wordprocessingml/2006/main" xmlns:w10="urn:schemas-microsoft-com:office:word" xmlns:v="urn:schemas-microsoft-com:vml" xmlns:o="urn:schemas-microsoft-com:office:office" xmlns:mv="urn:schemas-microsoft-com:mac:vml" xmlns:mo="http://schemas.microsoft.com/office/mac/office/2008/main" xmlns=""/>
                       </a:ext>
                     </a:extLst>
                   </pic:spPr>
@@ -1575,14 +1778,14 @@
       <w:pPr>
         <w:pStyle w:val="Rubrik1"/>
       </w:pPr>
-      <w:bookmarkStart w:id="14" w:name="_Toc288136469"/>
-      <w:bookmarkStart w:id="15" w:name="_Toc414311193"/>
+      <w:bookmarkStart w:id="15" w:name="_Toc288136469"/>
+      <w:bookmarkStart w:id="16" w:name="_Toc414541639"/>
       <w:r>
         <w:lastRenderedPageBreak/>
         <w:t>Målgrupp</w:t>
       </w:r>
-      <w:bookmarkEnd w:id="14"/>
       <w:bookmarkEnd w:id="15"/>
+      <w:bookmarkEnd w:id="16"/>
     </w:p>
     <w:p/>
     <w:p>
@@ -1610,14 +1813,14 @@
       <w:pPr>
         <w:pStyle w:val="Rubrik1"/>
       </w:pPr>
-      <w:bookmarkStart w:id="16" w:name="_Toc288136470"/>
-      <w:bookmarkStart w:id="17" w:name="_Toc414311194"/>
+      <w:bookmarkStart w:id="17" w:name="_Toc288136470"/>
+      <w:bookmarkStart w:id="18" w:name="_Toc414541640"/>
       <w:r>
         <w:lastRenderedPageBreak/>
         <w:t>Utvecklingsprocess</w:t>
       </w:r>
-      <w:bookmarkEnd w:id="16"/>
       <w:bookmarkEnd w:id="17"/>
+      <w:bookmarkEnd w:id="18"/>
     </w:p>
     <w:p/>
     <w:p>
@@ -1638,14 +1841,14 @@
       <w:pPr>
         <w:pStyle w:val="Rubrik1"/>
       </w:pPr>
-      <w:bookmarkStart w:id="18" w:name="_Toc288136471"/>
-      <w:bookmarkStart w:id="19" w:name="_Toc414311195"/>
+      <w:bookmarkStart w:id="19" w:name="_Toc288136471"/>
+      <w:bookmarkStart w:id="20" w:name="_Toc414541641"/>
       <w:r>
         <w:lastRenderedPageBreak/>
         <w:t>Bemanning</w:t>
       </w:r>
-      <w:bookmarkEnd w:id="18"/>
       <w:bookmarkEnd w:id="19"/>
+      <w:bookmarkEnd w:id="20"/>
     </w:p>
     <w:p/>
     <w:p>
@@ -1670,13 +1873,13 @@
       <w:pPr>
         <w:pStyle w:val="Rubrik2"/>
       </w:pPr>
-      <w:bookmarkStart w:id="20" w:name="_Toc288136472"/>
-      <w:bookmarkStart w:id="21" w:name="_Toc414311196"/>
+      <w:bookmarkStart w:id="21" w:name="_Toc288136472"/>
+      <w:bookmarkStart w:id="22" w:name="_Toc414541642"/>
       <w:r>
         <w:t>Ansvarsområden</w:t>
       </w:r>
-      <w:bookmarkEnd w:id="20"/>
       <w:bookmarkEnd w:id="21"/>
+      <w:bookmarkEnd w:id="22"/>
     </w:p>
     <w:p/>
     <w:p>
@@ -1693,14 +1896,14 @@
       <w:pPr>
         <w:pStyle w:val="Rubrik1"/>
       </w:pPr>
-      <w:bookmarkStart w:id="22" w:name="_Toc288136473"/>
-      <w:bookmarkStart w:id="23" w:name="_Toc414311197"/>
+      <w:bookmarkStart w:id="23" w:name="_Toc288136473"/>
+      <w:bookmarkStart w:id="24" w:name="_Toc414541643"/>
       <w:r>
         <w:lastRenderedPageBreak/>
         <w:t>Grov planering</w:t>
       </w:r>
-      <w:bookmarkEnd w:id="22"/>
       <w:bookmarkEnd w:id="23"/>
+      <w:bookmarkEnd w:id="24"/>
     </w:p>
     <w:p/>
     <w:p>
@@ -2158,16 +2361,23 @@
       <w:pPr>
         <w:pStyle w:val="Rubrik2"/>
       </w:pPr>
+      <w:bookmarkStart w:id="25" w:name="_Toc414541644"/>
       <w:r>
         <w:lastRenderedPageBreak/>
         <w:t>Gantt-schema</w:t>
       </w:r>
-      <w:bookmarkStart w:id="24" w:name="_GoBack"/>
-      <w:bookmarkEnd w:id="24"/>
-    </w:p>
-    <w:p>
-      <w:r>
-        <w:object w:dxaOrig="11068" w:dyaOrig="6746" w14:anchorId="7D594887">
+      <w:r>
+        <w:t xml:space="preserve"> – Grovplanering</w:t>
+      </w:r>
+      <w:bookmarkEnd w:id="25"/>
+      <w:r>
+        <w:t xml:space="preserve"> </w:t>
+      </w:r>
+    </w:p>
+    <w:p/>
+    <w:p>
+      <w:r>
+        <w:object w:dxaOrig="10952" w:dyaOrig="6746" w14:anchorId="6EBF92C8">
           <v:shapetype id="_x0000_t75" coordsize="21600,21600" o:spt="75" o:preferrelative="t" path="m@4@5l@4@11@9@11@9@5xe" filled="f" stroked="f">
             <v:stroke joinstyle="miter"/>
             <v:formulas>
@@ -2187,7 +2397,7 @@
             <v:path o:extrusionok="f" gradientshapeok="t" o:connecttype="rect"/>
             <o:lock v:ext="edit" aspectratio="t"/>
           </v:shapetype>
-          <v:shape id="_x0000_i1025" type="#_x0000_t75" style="width:470pt;height:286.5pt" o:ole="">
+          <v:shape id="_x0000_i1025" type="#_x0000_t75" style="width:459.55pt;height:283pt" o:ole="">
             <v:imagedata r:id="rId11" o:title=""/>
           </v:shape>
           <o:OLEObject Type="Link" ProgID="Excel.Sheet.12" ShapeID="_x0000_i1025" DrawAspect="Content" r:id="rId12" UpdateMode="Always">
@@ -2199,6 +2409,32 @@
       </w:r>
     </w:p>
     <w:p>
+      <w:r>
+        <w:br w:type="page"/>
+      </w:r>
+    </w:p>
+    <w:p>
+      <w:pPr>
+        <w:pStyle w:val="Rubrik2"/>
+      </w:pPr>
+      <w:bookmarkStart w:id="26" w:name="_Toc414541645"/>
+      <w:r>
+        <w:lastRenderedPageBreak/>
+        <w:t>Gantt-schema</w:t>
+      </w:r>
+      <w:r>
+        <w:t xml:space="preserve"> – </w:t>
+      </w:r>
+      <w:r>
+        <w:t>D</w:t>
+      </w:r>
+      <w:r>
+        <w:t>etaljplan för deltagare</w:t>
+      </w:r>
+      <w:bookmarkEnd w:id="26"/>
+    </w:p>
+    <w:p/>
+    <w:p>
       <w:pPr>
         <w:rPr>
           <w:rFonts w:eastAsiaTheme="majorEastAsia" w:cstheme="majorBidi"/>
@@ -2210,6 +2446,27 @@
         </w:rPr>
       </w:pPr>
       <w:r>
+        <w:object w:dxaOrig="10952" w:dyaOrig="10515" w14:anchorId="02EFC3C8">
+          <v:shape id="_x0000_i1026" type="#_x0000_t75" style="width:465.2pt;height:446.4pt" o:ole="">
+            <v:imagedata r:id="rId13" o:title=""/>
+          </v:shape>
+          <o:OLEObject Type="Embed" ProgID="Excel.Sheet.12" ShapeID="_x0000_i1026" DrawAspect="Content" ObjectID="_1488283506" r:id="rId14"/>
+        </w:object>
+      </w:r>
+    </w:p>
+    <w:p>
+      <w:pPr>
+        <w:rPr>
+          <w:rFonts w:eastAsiaTheme="majorEastAsia" w:cstheme="majorBidi"/>
+          <w:b/>
+          <w:bCs/>
+          <w:color w:val="345A8A" w:themeColor="accent1" w:themeShade="B5"/>
+          <w:sz w:val="32"/>
+          <w:szCs w:val="32"/>
+        </w:rPr>
+      </w:pPr>
+      <w:bookmarkStart w:id="27" w:name="_Toc288136474"/>
+      <w:r>
         <w:br w:type="page"/>
       </w:r>
     </w:p>
@@ -2217,14 +2474,13 @@
       <w:pPr>
         <w:pStyle w:val="Rubrik1"/>
       </w:pPr>
-      <w:bookmarkStart w:id="25" w:name="_Toc288136474"/>
-      <w:bookmarkStart w:id="26" w:name="_Toc414311198"/>
+      <w:bookmarkStart w:id="28" w:name="_Toc414541646"/>
       <w:r>
         <w:lastRenderedPageBreak/>
         <w:t>Riskanalys</w:t>
       </w:r>
-      <w:bookmarkEnd w:id="25"/>
-      <w:bookmarkEnd w:id="26"/>
+      <w:bookmarkEnd w:id="27"/>
+      <w:bookmarkEnd w:id="28"/>
     </w:p>
     <w:p/>
     <w:p>
@@ -2552,8 +2808,8 @@
     </w:p>
     <w:p/>
     <w:sectPr>
-      <w:headerReference w:type="default" r:id="rId13"/>
-      <w:footerReference w:type="default" r:id="rId14"/>
+      <w:headerReference w:type="default" r:id="rId15"/>
+      <w:footerReference w:type="default" r:id="rId16"/>
       <w:pgSz w:w="11900" w:h="16840"/>
       <w:pgMar w:top="1440" w:right="1797" w:bottom="1440" w:left="1797" w:header="709" w:footer="709" w:gutter="0"/>
       <w:pgNumType w:start="1"/>
@@ -2613,7 +2869,7 @@
           <w:rPr>
             <w:noProof/>
           </w:rPr>
-          <w:t>7</w:t>
+          <w:t>10</w:t>
         </w:r>
         <w:r>
           <w:fldChar w:fldCharType="end"/>
@@ -4599,7 +4855,7 @@
 </file>
 
 <file path=customXml/itemProps1.xml><?xml version="1.0" encoding="utf-8"?>
-<ds:datastoreItem xmlns:ds="http://schemas.openxmlformats.org/officeDocument/2006/customXml" ds:itemID="{23A7CD5D-5FBB-4F2B-84AF-715B14B3CAD8}">
+<ds:datastoreItem xmlns:ds="http://schemas.openxmlformats.org/officeDocument/2006/customXml" ds:itemID="{5E19D2CA-2769-45B9-A1E0-E2D8E65AD5A2}">
   <ds:schemaRefs>
     <ds:schemaRef ds:uri="http://schemas.openxmlformats.org/officeDocument/2006/bibliography"/>
   </ds:schemaRefs>

</xml_diff>